<commit_message>
report: add quantified key metrics for sections 3/5/7
- add key stats lines for global, time, scene/type, top, anomaly, clustering, and conclusions
- update top20 wording in highload/silent profile section
- update reportB.docx (binary)
</commit_message>
<xml_diff>
--- a/reportB.docx
+++ b/reportB.docx
@@ -170,6 +170,14 @@
     <w:p>
       <w:pPr>
         <w:pStyle w:val="FirstParagraph"/>
+      </w:pPr>
+      <w:r>
+        <w:t xml:space="preserve">关键数据： total_records=93,850,560; total_flow=8.977e10 MB; date_range=2021-02-09~2021-04-09 (60 days); flow_mean=956.57, flow_std=1493.66 (CV=1.56); user_mean=269.12, user_std=393.58 (CV=1.46); cell_corr(flow_sum,user_sum)=0.669; daily_max=1,797,291,580 (2021-04-09), daily_min=1,073,917,202 (2021-02-15), diff=67.4%.</w:t>
+      </w:r>
+    </w:p>
+    <w:p>
+      <w:pPr>
+        <w:pStyle w:val="BodyText"/>
       </w:pPr>
       <w:r>
         <w:t xml:space="preserve">全量有效记录数为 93,850,560 条（FLOW_SUM/USER_COUNT 均为非负），核心统计量如下：</w:t>
@@ -866,6 +874,14 @@
         <w:pStyle w:val="FirstParagraph"/>
       </w:pPr>
       <w:r>
+        <w:t xml:space="preserve">关键数据： hourly flow peak=1288.04 @12, trough=398.60 @4 (peak/trough=3.23); hourly user peak=357.30 @17, trough=154.82 @3 (peak/trough=2.31); weekday delta vs mean: flow Fri +2.47%, Sun -1.59%; user Thu -2.14%, Sun -1.81%; holiday daily mean: flow 1.253e9 vs 1.545e9 (-18.9%), user 3.41e8 vs 4.37e8 (-22.0%).</w:t>
+      </w:r>
+    </w:p>
+    <w:p>
+      <w:pPr>
+        <w:pStyle w:val="BodyText"/>
+      </w:pPr>
+      <w:r>
         <w:t xml:space="preserve">从小时、星期与节假日维度观察网络潮汐规律（节假日按 2021 年法定假日表重新标注），并用热力图揭示“小时-星期”交互特征。</w:t>
       </w:r>
     </w:p>
@@ -1300,6 +1316,14 @@
         <w:pStyle w:val="FirstParagraph"/>
       </w:pPr>
       <w:r>
+        <w:t xml:space="preserve">关键数据： scene share of total flow: SCENE2=33.38%, SCENE5=20.20%, SCENE6=12.24% (top3=65.8%); type means: TYPE2 flow_mean=1064.74, TYPE0 flow_per_user=8.67 (highest).</w:t>
+      </w:r>
+    </w:p>
+    <w:p>
+      <w:pPr>
+        <w:pStyle w:val="BodyText"/>
+      </w:pPr>
+      <w:r>
         <w:t xml:space="preserve">按场景（SCENE）与类型（TYPE）分析小区平均水平和总量结构，识别核心价值场景。</w:t>
       </w:r>
     </w:p>
@@ -1578,6 +1602,14 @@
         <w:pStyle w:val="FirstParagraph"/>
       </w:pPr>
       <w:r>
+        <w:t xml:space="preserve">关键数据： top10 flow sum=189,914,493 MB (0.21% of total); top1% share=5.57%; top10 flow_per_user all in SCENE=5, TYPE=0.</w:t>
+      </w:r>
+    </w:p>
+    <w:p>
+      <w:pPr>
+        <w:pStyle w:val="BodyText"/>
+      </w:pPr>
+      <w:r>
         <w:t xml:space="preserve">从小区总流量与人均流量两个维度进行排名，识别核心贡献与高价值小区。</w:t>
       </w:r>
     </w:p>
@@ -2986,6 +3018,14 @@
         <w:pStyle w:val="FirstParagraph"/>
       </w:pPr>
       <w:r>
+        <w:t xml:space="preserve">关键数据： silent_ratio&gt;0 cells=7.53%; silent_ratio&gt;=0.5 cells=6 (0.009%); highload threshold=6,093,868.32 MB; highload cells=652 (1.00%).</w:t>
+      </w:r>
+    </w:p>
+    <w:p>
+      <w:pPr>
+        <w:pStyle w:val="BodyText"/>
+      </w:pPr>
+      <w:r>
         <w:t xml:space="preserve">定义“静默小区”为“有用户无流量”的时间占比 ≥ 50% 的小区；定义“高负荷小区”为全量小区总流量位于前 1% 的小区（阈值 6,093,868.32 MB）。识别结果如下：</w:t>
       </w:r>
     </w:p>
@@ -3182,6 +3222,14 @@
         <w:pStyle w:val="FirstParagraph"/>
       </w:pPr>
       <w:r>
+        <w:t xml:space="preserve">关键数据： flow_mean median=696.44, p90=2101.40; user_mean median=163.35, p90=638.71; flow_per_user median=3.72, p90=11.25; peak_ratio median=8.63, p90=18.84; activity_mean median=0.00634, p90=0.02283.</w:t>
+      </w:r>
+    </w:p>
+    <w:p>
+      <w:pPr>
+        <w:pStyle w:val="BodyText"/>
+      </w:pPr>
+      <w:r>
         <w:t xml:space="preserve">基于 flow_per_user、PAR、ActivityScore 与经纬度特征补充多维分析。</w:t>
       </w:r>
     </w:p>
@@ -3851,6 +3899,14 @@
         <w:pStyle w:val="FirstParagraph"/>
       </w:pPr>
       <w:r>
+        <w:t xml:space="preserve">关键数据： total_cells=65174; k=2 (CH=47793.72, DB=0.841); cluster_sizes=11819 (18.1%) / 53355 (81.9%); peak_hour=20 vs 12.</w:t>
+      </w:r>
+    </w:p>
+    <w:p>
+      <w:pPr>
+        <w:pStyle w:val="BodyText"/>
+      </w:pPr>
+      <w:r>
         <w:t xml:space="preserve">选取全量小区，构建“24 小时流量占比 + 24 小时用户占比 + 关键指标（flow_mean、user_mean、flow_per_user、activity_mean）”的组合特征，并进行 K-means 聚类。综合轮廓系数、CH 与 DB 指标，最优 K=2，聚类规模分别为 11819 与 53355。两类在峰值时段上存在明显差异：Cluster 0 峰值集中在 20 点，Cluster 1 峰值集中在 12 点，体现“夜间活跃型”与“午间主峰型”的对照。</w:t>
       </w:r>
     </w:p>
@@ -4545,6 +4601,14 @@
         <w:pStyle w:val="FirstParagraph"/>
       </w:pPr>
       <w:r>
+        <w:t xml:space="preserve">关键数据： target_cell=621; test_days=7; flow MAE=1732.52, MAPE=1.219; user MAE=107.70, MAPE=0.242.</w:t>
+      </w:r>
+    </w:p>
+    <w:p>
+      <w:pPr>
+        <w:pStyle w:val="BodyText"/>
+      </w:pPr>
+      <w:r>
         <w:t xml:space="preserve">以流量贡献最高的小区（CELL_ID=621）为样本，采用“小时-星期”均值作为基线预测方法，使用最近 7 天作为测试集。预测结果表明：流量 MAE=1732.52，MAPE=1.219；用户数 MAE=107.70，MAPE=0.242。该基线模型能刻画整体周期，但在高波动时段仍有残差。</w:t>
       </w:r>
     </w:p>
@@ -4927,6 +4991,14 @@
         <w:pStyle w:val="FirstParagraph"/>
       </w:pPr>
       <w:r>
+        <w:t xml:space="preserve">关键数据： cell_corr(flow_mean,user_mean)=0.669 (相关性明显但不完全一致).</w:t>
+      </w:r>
+    </w:p>
+    <w:p>
+      <w:pPr>
+        <w:pStyle w:val="BodyText"/>
+      </w:pPr>
+      <w:r>
         <w:t xml:space="preserve">基于小区层面的多指标相关性，流量、用户数、人均流量与活跃度之间存在明显相关结构，可用于后续的特征筛选与异常解释。</w:t>
       </w:r>
     </w:p>
@@ -4997,7 +5069,15 @@
         <w:pStyle w:val="FirstParagraph"/>
       </w:pPr>
       <w:r>
-        <w:t xml:space="preserve">结合第 3 部分的高负荷阈值与静默比例阈值，对高负荷与静默小区进行场景、类型分布对比，并输出 top‑N 个体画像。</w:t>
+        <w:t xml:space="preserve">关键数据： highload threshold=6,093,868.32 MB (652 cells, 1.00%); silent threshold=0.5 (6 cells, 0.009%); highload top20 flow range=12,702,654~24,892,078 MB; silent ratio range=0.5875~0.9688 (n=6).</w:t>
+      </w:r>
+    </w:p>
+    <w:p>
+      <w:pPr>
+        <w:pStyle w:val="BodyText"/>
+      </w:pPr>
+      <w:r>
+        <w:t xml:space="preserve">结合第 3 部分的高负荷阈值与静默比例阈值，对高负荷与静默小区进行场景、类型分布对比，并输出 top20 个体画像。</w:t>
       </w:r>
     </w:p>
     <w:p>
@@ -5552,6 +5632,14 @@
       </w:pPr>
       <w:r>
         <w:t xml:space="preserve">7.2 关键结论与图表支撑</w:t>
+      </w:r>
+    </w:p>
+    <w:p>
+      <w:pPr>
+        <w:pStyle w:val="FirstParagraph"/>
+      </w:pPr>
+      <w:r>
+        <w:t xml:space="preserve">关键数据： scene2 peak=1671.16 @21, trough=425.32 @4; scene6 peak=1246.77 @20, trough=337.83 @4; daily corr(flow,user)=0.911; daily max=1,797,291,580 (2021-04-09), min=1,073,917,202 (2021-02-15), diff=67.4%; holiday daily mean: flow 1.253e9 vs 1.545e9 (-18.9%), user 3.41e8 vs 4.37e8 (-22.0%); daily |change| p90=7.41%.</w:t>
       </w:r>
     </w:p>
     <w:p>

</xml_diff>